<commit_message>
Clarify backend study task 1
</commit_message>
<xml_diff>
--- a/BackendModelProject_Studies1.docx
+++ b/BackendModelProject_Studies1.docx
@@ -76,12 +76,7 @@
         <w:t>.</w:t>
       </w:r>
       <w:r>
-        <w:t xml:space="preserve"> You need to be able to handle feelings of discomfort and uncertainty when you look at </w:t>
-      </w:r>
-      <w:bookmarkStart w:id="1" w:name="_GoBack"/>
-      <w:bookmarkEnd w:id="1"/>
-      <w:r>
-        <w:t xml:space="preserve">a big chunk the first few times. </w:t>
+        <w:t xml:space="preserve"> You need to be able to handle feelings of discomfort and uncertainty when you look at a big chunk the first few times. </w:t>
       </w:r>
     </w:p>
     <w:p>
@@ -272,7 +267,13 @@
     </w:p>
     <w:p>
       <w:r>
-        <w:t>Picture to Backend code</w:t>
+        <w:t xml:space="preserve">A. </w:t>
+      </w:r>
+      <w:r>
+        <w:t xml:space="preserve">Picture to Backend </w:t>
+      </w:r>
+      <w:r>
+        <w:t xml:space="preserve">repo (Code, settings files, Database folder, Postman tests, Readme.MD, …) </w:t>
       </w:r>
     </w:p>
     <w:p>
@@ -299,7 +300,10 @@
         <w:t>Open the Backend</w:t>
       </w:r>
       <w:r>
-        <w:t xml:space="preserve"> code</w:t>
+        <w:t xml:space="preserve"> </w:t>
+      </w:r>
+      <w:r>
+        <w:t>repo folder</w:t>
       </w:r>
     </w:p>
     <w:p>
@@ -311,12 +315,27 @@
         </w:numPr>
       </w:pPr>
       <w:r>
-        <w:t>Create a brief list of notes (concentrate on information, not on full English sentences) of all places in the code, where you see connection between the picture and the code</w:t>
+        <w:t xml:space="preserve">Create a brief list of notes (concentrate on information, not on full English sentences) of all places in the </w:t>
+      </w:r>
+      <w:r>
+        <w:t>backend repo</w:t>
+      </w:r>
+      <w:r>
+        <w:t xml:space="preserve">, where you see connection between the picture and the </w:t>
+      </w:r>
+      <w:r>
+        <w:t>repo.</w:t>
       </w:r>
     </w:p>
     <w:p>
       <w:r>
-        <w:t>Backend creation step list to Backend code</w:t>
+        <w:t xml:space="preserve">B. </w:t>
+      </w:r>
+      <w:r>
+        <w:t xml:space="preserve">Backend creation step list to Backend </w:t>
+      </w:r>
+      <w:r>
+        <w:t>repo</w:t>
       </w:r>
     </w:p>
     <w:p>
@@ -328,15 +347,13 @@
         </w:numPr>
       </w:pPr>
       <w:r>
-        <w:t xml:space="preserve">Look at the backend creation step list document. Go through it and find all possible </w:t>
+        <w:t>Look at the backend creation step list document. Go through it and find all possible conn</w:t>
       </w:r>
-      <w:proofErr w:type="spellStart"/>
       <w:r>
-        <w:t>conenctions</w:t>
+        <w:t>e</w:t>
       </w:r>
-      <w:proofErr w:type="spellEnd"/>
       <w:r>
-        <w:t xml:space="preserve"> to the code. </w:t>
+        <w:t xml:space="preserve">ctions to the code. </w:t>
       </w:r>
       <w:r>
         <w:rPr>
@@ -372,7 +389,13 @@
         </w:numPr>
       </w:pPr>
       <w:r>
-        <w:t xml:space="preserve">Create a brief list of notes (concentrate on information, not on full English sentences) of all places in the code, where you see connection between the </w:t>
+        <w:t>Create a brief list of notes (concentrate on information, not on full English sentences) of all places in the code</w:t>
+      </w:r>
+      <w:r>
+        <w:t>/repo</w:t>
+      </w:r>
+      <w:r>
+        <w:t xml:space="preserve">, where you see connection between the </w:t>
       </w:r>
       <w:r>
         <w:t>list of steps</w:t>
@@ -381,7 +404,22 @@
         <w:t xml:space="preserve"> and the code</w:t>
       </w:r>
       <w:r>
+        <w:t>/repo</w:t>
+      </w:r>
+      <w:r>
         <w:t>. Here you can use just the step number and e.g. name of folder or file, and few bulleted words if needed.</w:t>
+      </w:r>
+    </w:p>
+    <w:p>
+      <w:pPr>
+        <w:pStyle w:val="ListParagraph"/>
+      </w:pPr>
+      <w:bookmarkStart w:id="1" w:name="_GoBack"/>
+      <w:bookmarkEnd w:id="1"/>
+    </w:p>
+    <w:p>
+      <w:r>
+        <w:t>Hint: E.g. the SSH tunnel is visible kind of in two totally different places. Its creation is described in one file. And one settings file says how to connect to remote DB when you actually need to connect via the (local end of the) tunnel.</w:t>
       </w:r>
     </w:p>
     <w:sectPr>

</xml_diff>